<commit_message>
display the audience’s name on the 3rd line using a for loop
</commit_message>
<xml_diff>
--- a/Practice/Week 10/Jobsheet 10.docx
+++ b/Practice/Week 10/Jobsheet 10.docx
@@ -701,6 +701,7 @@
         <w:t xml:space="preserve">Explain the function of </w:t>
       </w:r>
       <w:proofErr w:type="spellStart"/>
+      <w:proofErr w:type="gramStart"/>
       <w:r>
         <w:rPr>
           <w:color w:val="4472C4" w:themeColor="accent1"/>
@@ -710,6 +711,7 @@
         <w:t>audience.length</w:t>
       </w:r>
       <w:proofErr w:type="spellEnd"/>
+      <w:proofErr w:type="gramEnd"/>
       <w:r>
         <w:rPr>
           <w:color w:val="4472C4" w:themeColor="accent1"/>
@@ -742,13 +744,23 @@
         </w:rPr>
         <w:t xml:space="preserve">! Do </w:t>
       </w:r>
+      <w:proofErr w:type="gramStart"/>
       <w:r>
         <w:rPr>
           <w:color w:val="4472C4" w:themeColor="accent1"/>
           <w:sz w:val="23"/>
           <w:szCs w:val="23"/>
         </w:rPr>
-        <w:t>audience[0].length</w:t>
+        <w:t>audience[</w:t>
+      </w:r>
+      <w:proofErr w:type="gramEnd"/>
+      <w:r>
+        <w:rPr>
+          <w:color w:val="4472C4" w:themeColor="accent1"/>
+          <w:sz w:val="23"/>
+          <w:szCs w:val="23"/>
+        </w:rPr>
+        <w:t>0].length</w:t>
       </w:r>
       <w:r>
         <w:rPr>
@@ -1527,13 +1539,7 @@
           <w:szCs w:val="23"/>
         </w:rPr>
       </w:pPr>
-    </w:p>
-    <w:p>
-      <w:pPr>
-        <w:pStyle w:val="ListParagraph"/>
-        <w:spacing w:before="240"/>
-        <w:ind w:left="357"/>
-        <w:contextualSpacing w:val="0"/>
+      <w:r>
         <w:rPr>
           <w:rFonts w:cstheme="minorHAnsi"/>
           <w:color w:val="000000"/>
@@ -1541,160 +1547,11 @@
           <w:sz w:val="23"/>
           <w:szCs w:val="23"/>
         </w:rPr>
-      </w:pPr>
-      <w:r>
-        <w:rPr>
-          <w:rFonts w:cstheme="minorHAnsi"/>
-          <w:color w:val="000000"/>
-          <w:kern w:val="0"/>
-          <w:sz w:val="23"/>
-          <w:szCs w:val="23"/>
-        </w:rPr>
-        <w:t xml:space="preserve">Program </w:t>
-      </w:r>
-      <w:proofErr w:type="spellStart"/>
-      <w:r>
-        <w:rPr>
-          <w:rFonts w:cstheme="minorHAnsi"/>
-          <w:color w:val="000000"/>
-          <w:kern w:val="0"/>
-          <w:sz w:val="23"/>
-          <w:szCs w:val="23"/>
-        </w:rPr>
-        <w:t>akan</w:t>
-      </w:r>
-      <w:proofErr w:type="spellEnd"/>
-      <w:r>
-        <w:rPr>
-          <w:rFonts w:cstheme="minorHAnsi"/>
-          <w:color w:val="000000"/>
-          <w:kern w:val="0"/>
-          <w:sz w:val="23"/>
-          <w:szCs w:val="23"/>
-        </w:rPr>
-        <w:t xml:space="preserve"> </w:t>
-      </w:r>
-      <w:proofErr w:type="spellStart"/>
-      <w:r>
-        <w:rPr>
-          <w:rFonts w:cstheme="minorHAnsi"/>
-          <w:color w:val="000000"/>
-          <w:kern w:val="0"/>
-          <w:sz w:val="23"/>
-          <w:szCs w:val="23"/>
-        </w:rPr>
-        <w:t>menampilkan</w:t>
-      </w:r>
-      <w:proofErr w:type="spellEnd"/>
-      <w:r>
-        <w:rPr>
-          <w:rFonts w:cstheme="minorHAnsi"/>
-          <w:color w:val="000000"/>
-          <w:kern w:val="0"/>
-          <w:sz w:val="23"/>
-          <w:szCs w:val="23"/>
-        </w:rPr>
-        <w:t xml:space="preserve"> </w:t>
-      </w:r>
-      <w:proofErr w:type="spellStart"/>
-      <w:r>
-        <w:rPr>
-          <w:rFonts w:cstheme="minorHAnsi"/>
-          <w:color w:val="000000"/>
-          <w:kern w:val="0"/>
-          <w:sz w:val="23"/>
-          <w:szCs w:val="23"/>
-        </w:rPr>
-        <w:t>elemen</w:t>
-      </w:r>
-      <w:proofErr w:type="spellEnd"/>
-      <w:r>
-        <w:rPr>
-          <w:rFonts w:cstheme="minorHAnsi"/>
-          <w:color w:val="000000"/>
-          <w:kern w:val="0"/>
-          <w:sz w:val="23"/>
-          <w:szCs w:val="23"/>
-        </w:rPr>
-        <w:t xml:space="preserve"> pada array </w:t>
-      </w:r>
-      <w:proofErr w:type="spellStart"/>
-      <w:r>
-        <w:rPr>
-          <w:rFonts w:cstheme="minorHAnsi"/>
-          <w:color w:val="000000"/>
-          <w:kern w:val="0"/>
-          <w:sz w:val="23"/>
-          <w:szCs w:val="23"/>
-        </w:rPr>
-        <w:t>menggunakan</w:t>
-      </w:r>
-      <w:proofErr w:type="spellEnd"/>
-      <w:r>
-        <w:rPr>
-          <w:rFonts w:cstheme="minorHAnsi"/>
-          <w:color w:val="000000"/>
-          <w:kern w:val="0"/>
-          <w:sz w:val="23"/>
-          <w:szCs w:val="23"/>
-        </w:rPr>
-        <w:t xml:space="preserve"> </w:t>
-      </w:r>
-      <w:proofErr w:type="spellStart"/>
-      <w:r>
-        <w:rPr>
-          <w:rFonts w:cstheme="minorHAnsi"/>
-          <w:color w:val="000000"/>
-          <w:kern w:val="0"/>
-          <w:sz w:val="23"/>
-          <w:szCs w:val="23"/>
-        </w:rPr>
-        <w:t>perulangan</w:t>
-      </w:r>
-      <w:proofErr w:type="spellEnd"/>
-      <w:r>
-        <w:rPr>
-          <w:rFonts w:cstheme="minorHAnsi"/>
-          <w:color w:val="000000"/>
-          <w:kern w:val="0"/>
-          <w:sz w:val="23"/>
-          <w:szCs w:val="23"/>
-        </w:rPr>
-        <w:t>.</w:t>
-      </w:r>
-    </w:p>
-    <w:p>
-      <w:pPr>
-        <w:pStyle w:val="ListParagraph"/>
-        <w:numPr>
-          <w:ilvl w:val="0"/>
-          <w:numId w:val="10"/>
-        </w:numPr>
-        <w:spacing w:before="240"/>
-        <w:ind w:left="357" w:hanging="357"/>
-        <w:contextualSpacing w:val="0"/>
-        <w:rPr>
-          <w:rFonts w:cstheme="minorHAnsi"/>
-          <w:color w:val="000000"/>
-          <w:kern w:val="0"/>
-          <w:sz w:val="23"/>
-          <w:szCs w:val="23"/>
-        </w:rPr>
-      </w:pPr>
-      <w:r>
-        <w:rPr>
-          <w:rFonts w:cstheme="minorHAnsi"/>
-          <w:noProof/>
-          <w:color w:val="000000"/>
-          <w:kern w:val="0"/>
-          <w:sz w:val="23"/>
-          <w:szCs w:val="23"/>
-        </w:rPr>
         <w:drawing>
-          <wp:inline distT="0" distB="0" distL="0" distR="0" wp14:anchorId="26A3E547" wp14:editId="5CA5A2CC">
-            <wp:extent cx="5731510" cy="715617"/>
-            <wp:effectExtent l="0" t="0" r="2540" b="8890"/>
-            <wp:docPr id="618962353" name="Picture 1"/>
+          <wp:inline distT="0" distB="0" distL="0" distR="0" wp14:anchorId="316B9556" wp14:editId="52F3E2C4">
+            <wp:extent cx="3204926" cy="2966402"/>
+            <wp:effectExtent l="0" t="0" r="0" b="5715"/>
+            <wp:docPr id="1948899628" name="Picture 1"/>
             <wp:cNvGraphicFramePr>
               <a:graphicFrameLocks xmlns:a="http://schemas.openxmlformats.org/drawingml/2006/main" noChangeAspect="1"/>
             </wp:cNvGraphicFramePr>
@@ -1702,18 +1559,18 @@
               <a:graphicData uri="http://schemas.openxmlformats.org/drawingml/2006/picture">
                 <pic:pic xmlns:pic="http://schemas.openxmlformats.org/drawingml/2006/picture">
                   <pic:nvPicPr>
-                    <pic:cNvPr id="618962353" name=""/>
+                    <pic:cNvPr id="1948899628" name=""/>
                     <pic:cNvPicPr/>
                   </pic:nvPicPr>
                   <pic:blipFill rotWithShape="1">
                     <a:blip r:embed="rId13"/>
-                    <a:srcRect b="5298"/>
+                    <a:srcRect t="7562"/>
                     <a:stretch/>
                   </pic:blipFill>
                   <pic:spPr bwMode="auto">
                     <a:xfrm>
                       <a:off x="0" y="0"/>
-                      <a:ext cx="5731510" cy="715617"/>
+                      <a:ext cx="3223146" cy="2983266"/>
                     </a:xfrm>
                     <a:prstGeom prst="rect">
                       <a:avLst/>
@@ -1737,6 +1594,614 @@
     <w:p>
       <w:pPr>
         <w:pStyle w:val="ListParagraph"/>
+        <w:numPr>
+          <w:ilvl w:val="0"/>
+          <w:numId w:val="10"/>
+        </w:numPr>
+        <w:spacing w:before="240"/>
+        <w:ind w:left="357" w:hanging="357"/>
+        <w:contextualSpacing w:val="0"/>
+        <w:rPr>
+          <w:rFonts w:cstheme="minorHAnsi"/>
+          <w:color w:val="000000"/>
+          <w:kern w:val="0"/>
+          <w:sz w:val="23"/>
+          <w:szCs w:val="23"/>
+        </w:rPr>
+      </w:pPr>
+      <w:proofErr w:type="spellStart"/>
+      <w:proofErr w:type="gramStart"/>
+      <w:r>
+        <w:rPr>
+          <w:rFonts w:cstheme="minorHAnsi"/>
+          <w:color w:val="4472C4" w:themeColor="accent1"/>
+          <w:kern w:val="0"/>
+          <w:sz w:val="23"/>
+          <w:szCs w:val="23"/>
+        </w:rPr>
+        <w:lastRenderedPageBreak/>
+        <w:t>audience.length</w:t>
+      </w:r>
+      <w:proofErr w:type="spellEnd"/>
+      <w:proofErr w:type="gramEnd"/>
+      <w:r>
+        <w:rPr>
+          <w:rFonts w:cstheme="minorHAnsi"/>
+          <w:color w:val="4472C4" w:themeColor="accent1"/>
+          <w:kern w:val="0"/>
+          <w:sz w:val="23"/>
+          <w:szCs w:val="23"/>
+        </w:rPr>
+        <w:t xml:space="preserve"> </w:t>
+      </w:r>
+      <w:r>
+        <w:rPr>
+          <w:rFonts w:cstheme="minorHAnsi"/>
+          <w:color w:val="000000"/>
+          <w:kern w:val="0"/>
+          <w:sz w:val="23"/>
+          <w:szCs w:val="23"/>
+        </w:rPr>
+        <w:t xml:space="preserve">gives the number of rows in the audience array, and </w:t>
+      </w:r>
+      <w:r>
+        <w:rPr>
+          <w:rFonts w:cstheme="minorHAnsi"/>
+          <w:color w:val="4472C4" w:themeColor="accent1"/>
+          <w:kern w:val="0"/>
+          <w:sz w:val="23"/>
+          <w:szCs w:val="23"/>
+        </w:rPr>
+        <w:t>audience[</w:t>
+      </w:r>
+      <w:proofErr w:type="spellStart"/>
+      <w:r>
+        <w:rPr>
+          <w:rFonts w:cstheme="minorHAnsi"/>
+          <w:color w:val="4472C4" w:themeColor="accent1"/>
+          <w:kern w:val="0"/>
+          <w:sz w:val="23"/>
+          <w:szCs w:val="23"/>
+        </w:rPr>
+        <w:t>i</w:t>
+      </w:r>
+      <w:proofErr w:type="spellEnd"/>
+      <w:r>
+        <w:rPr>
+          <w:rFonts w:cstheme="minorHAnsi"/>
+          <w:color w:val="4472C4" w:themeColor="accent1"/>
+          <w:kern w:val="0"/>
+          <w:sz w:val="23"/>
+          <w:szCs w:val="23"/>
+        </w:rPr>
+        <w:t xml:space="preserve">].length </w:t>
+      </w:r>
+      <w:r>
+        <w:rPr>
+          <w:rFonts w:cstheme="minorHAnsi"/>
+          <w:color w:val="000000"/>
+          <w:kern w:val="0"/>
+          <w:sz w:val="23"/>
+          <w:szCs w:val="23"/>
+        </w:rPr>
+        <w:t xml:space="preserve">gives the number of columns in the </w:t>
+      </w:r>
+      <w:proofErr w:type="spellStart"/>
+      <w:r>
+        <w:rPr>
+          <w:rFonts w:cstheme="minorHAnsi"/>
+          <w:color w:val="4472C4" w:themeColor="accent1"/>
+          <w:kern w:val="0"/>
+          <w:sz w:val="23"/>
+          <w:szCs w:val="23"/>
+        </w:rPr>
+        <w:t>i</w:t>
+      </w:r>
+      <w:r>
+        <w:rPr>
+          <w:rFonts w:cstheme="minorHAnsi"/>
+          <w:color w:val="000000"/>
+          <w:kern w:val="0"/>
+          <w:sz w:val="23"/>
+          <w:szCs w:val="23"/>
+        </w:rPr>
+        <w:t>-th</w:t>
+      </w:r>
+      <w:proofErr w:type="spellEnd"/>
+      <w:r>
+        <w:rPr>
+          <w:rFonts w:cstheme="minorHAnsi"/>
+          <w:color w:val="000000"/>
+          <w:kern w:val="0"/>
+          <w:sz w:val="23"/>
+          <w:szCs w:val="23"/>
+        </w:rPr>
+        <w:t xml:space="preserve"> row of the array.</w:t>
+      </w:r>
+      <w:r>
+        <w:t xml:space="preserve"> </w:t>
+      </w:r>
+      <w:proofErr w:type="spellStart"/>
+      <w:proofErr w:type="gramStart"/>
+      <w:r>
+        <w:rPr>
+          <w:rFonts w:cstheme="minorHAnsi"/>
+          <w:color w:val="4472C4" w:themeColor="accent1"/>
+          <w:kern w:val="0"/>
+          <w:sz w:val="23"/>
+          <w:szCs w:val="23"/>
+        </w:rPr>
+        <w:t>audience.length</w:t>
+      </w:r>
+      <w:proofErr w:type="spellEnd"/>
+      <w:proofErr w:type="gramEnd"/>
+      <w:r>
+        <w:rPr>
+          <w:rFonts w:cstheme="minorHAnsi"/>
+          <w:color w:val="000000"/>
+          <w:kern w:val="0"/>
+          <w:sz w:val="23"/>
+          <w:szCs w:val="23"/>
+        </w:rPr>
+        <w:t xml:space="preserve"> will output the number of rows in the audience array. In this case, it will be </w:t>
+      </w:r>
+      <w:r>
+        <w:rPr>
+          <w:rFonts w:cstheme="minorHAnsi"/>
+          <w:color w:val="4472C4" w:themeColor="accent1"/>
+          <w:kern w:val="0"/>
+          <w:sz w:val="23"/>
+          <w:szCs w:val="23"/>
+        </w:rPr>
+        <w:t>4</w:t>
+      </w:r>
+      <w:r>
+        <w:rPr>
+          <w:rFonts w:cstheme="minorHAnsi"/>
+          <w:color w:val="000000"/>
+          <w:kern w:val="0"/>
+          <w:sz w:val="23"/>
+          <w:szCs w:val="23"/>
+        </w:rPr>
+        <w:t xml:space="preserve"> because </w:t>
+      </w:r>
+      <w:r>
+        <w:rPr>
+          <w:rFonts w:cstheme="minorHAnsi"/>
+          <w:color w:val="000000"/>
+          <w:kern w:val="0"/>
+          <w:sz w:val="23"/>
+          <w:szCs w:val="23"/>
+        </w:rPr>
+        <w:t>we</w:t>
+      </w:r>
+      <w:r>
+        <w:rPr>
+          <w:rFonts w:cstheme="minorHAnsi"/>
+          <w:color w:val="000000"/>
+          <w:kern w:val="0"/>
+          <w:sz w:val="23"/>
+          <w:szCs w:val="23"/>
+        </w:rPr>
+        <w:t>'ve created a 4x2 array.</w:t>
+      </w:r>
+      <w:r>
+        <w:t xml:space="preserve"> </w:t>
+      </w:r>
+      <w:r>
+        <w:rPr>
+          <w:rFonts w:cstheme="minorHAnsi"/>
+          <w:color w:val="000000"/>
+          <w:kern w:val="0"/>
+          <w:sz w:val="23"/>
+          <w:szCs w:val="23"/>
+        </w:rPr>
+        <w:t xml:space="preserve">Whereas, </w:t>
+      </w:r>
+      <w:proofErr w:type="gramStart"/>
+      <w:r>
+        <w:rPr>
+          <w:rFonts w:cstheme="minorHAnsi"/>
+          <w:color w:val="4472C4" w:themeColor="accent1"/>
+          <w:kern w:val="0"/>
+          <w:sz w:val="23"/>
+          <w:szCs w:val="23"/>
+        </w:rPr>
+        <w:t>a</w:t>
+      </w:r>
+      <w:r>
+        <w:rPr>
+          <w:rFonts w:cstheme="minorHAnsi"/>
+          <w:color w:val="4472C4" w:themeColor="accent1"/>
+          <w:kern w:val="0"/>
+          <w:sz w:val="23"/>
+          <w:szCs w:val="23"/>
+        </w:rPr>
+        <w:t>udience[</w:t>
+      </w:r>
+      <w:proofErr w:type="gramEnd"/>
+      <w:r>
+        <w:rPr>
+          <w:rFonts w:cstheme="minorHAnsi"/>
+          <w:color w:val="4472C4" w:themeColor="accent1"/>
+          <w:kern w:val="0"/>
+          <w:sz w:val="23"/>
+          <w:szCs w:val="23"/>
+        </w:rPr>
+        <w:t>0].length, audience[1].length, audience[2].length, and audience[3].length</w:t>
+      </w:r>
+      <w:r>
+        <w:rPr>
+          <w:rFonts w:cstheme="minorHAnsi"/>
+          <w:color w:val="000000"/>
+          <w:kern w:val="0"/>
+          <w:sz w:val="23"/>
+          <w:szCs w:val="23"/>
+        </w:rPr>
+        <w:t xml:space="preserve"> all have the same value (</w:t>
+      </w:r>
+      <w:r>
+        <w:rPr>
+          <w:rFonts w:cstheme="minorHAnsi"/>
+          <w:color w:val="4472C4" w:themeColor="accent1"/>
+          <w:kern w:val="0"/>
+          <w:sz w:val="23"/>
+          <w:szCs w:val="23"/>
+        </w:rPr>
+        <w:t>2</w:t>
+      </w:r>
+      <w:r>
+        <w:rPr>
+          <w:rFonts w:cstheme="minorHAnsi"/>
+          <w:color w:val="000000"/>
+          <w:kern w:val="0"/>
+          <w:sz w:val="23"/>
+          <w:szCs w:val="23"/>
+        </w:rPr>
+        <w:t xml:space="preserve">) because </w:t>
+      </w:r>
+      <w:r>
+        <w:rPr>
+          <w:rFonts w:cstheme="minorHAnsi"/>
+          <w:color w:val="000000"/>
+          <w:kern w:val="0"/>
+          <w:sz w:val="23"/>
+          <w:szCs w:val="23"/>
+        </w:rPr>
+        <w:t>we</w:t>
+      </w:r>
+      <w:r>
+        <w:rPr>
+          <w:rFonts w:cstheme="minorHAnsi"/>
+          <w:color w:val="000000"/>
+          <w:kern w:val="0"/>
+          <w:sz w:val="23"/>
+          <w:szCs w:val="23"/>
+        </w:rPr>
+        <w:t>'ve defined the array to have 2 columns for each row.</w:t>
+      </w:r>
+    </w:p>
+    <w:p>
+      <w:pPr>
+        <w:pStyle w:val="ListParagraph"/>
+        <w:numPr>
+          <w:ilvl w:val="0"/>
+          <w:numId w:val="10"/>
+        </w:numPr>
+        <w:spacing w:before="240"/>
+        <w:ind w:left="357" w:hanging="357"/>
+        <w:contextualSpacing w:val="0"/>
+        <w:rPr>
+          <w:rFonts w:cstheme="minorHAnsi"/>
+          <w:color w:val="000000"/>
+          <w:kern w:val="0"/>
+          <w:sz w:val="23"/>
+          <w:szCs w:val="23"/>
+        </w:rPr>
+      </w:pPr>
+      <w:r>
+        <w:rPr>
+          <w:rFonts w:cstheme="minorHAnsi"/>
+          <w:color w:val="000000"/>
+          <w:kern w:val="0"/>
+          <w:sz w:val="23"/>
+          <w:szCs w:val="23"/>
+        </w:rPr>
+        <w:drawing>
+          <wp:inline distT="0" distB="0" distL="0" distR="0" wp14:anchorId="49ED6163" wp14:editId="770F2311">
+            <wp:extent cx="5731510" cy="4115435"/>
+            <wp:effectExtent l="0" t="0" r="2540" b="0"/>
+            <wp:docPr id="1849267162" name="Picture 1"/>
+            <wp:cNvGraphicFramePr>
+              <a:graphicFrameLocks xmlns:a="http://schemas.openxmlformats.org/drawingml/2006/main" noChangeAspect="1"/>
+            </wp:cNvGraphicFramePr>
+            <a:graphic xmlns:a="http://schemas.openxmlformats.org/drawingml/2006/main">
+              <a:graphicData uri="http://schemas.openxmlformats.org/drawingml/2006/picture">
+                <pic:pic xmlns:pic="http://schemas.openxmlformats.org/drawingml/2006/picture">
+                  <pic:nvPicPr>
+                    <pic:cNvPr id="1849267162" name=""/>
+                    <pic:cNvPicPr/>
+                  </pic:nvPicPr>
+                  <pic:blipFill>
+                    <a:blip r:embed="rId14"/>
+                    <a:stretch>
+                      <a:fillRect/>
+                    </a:stretch>
+                  </pic:blipFill>
+                  <pic:spPr>
+                    <a:xfrm>
+                      <a:off x="0" y="0"/>
+                      <a:ext cx="5731510" cy="4115435"/>
+                    </a:xfrm>
+                    <a:prstGeom prst="rect">
+                      <a:avLst/>
+                    </a:prstGeom>
+                  </pic:spPr>
+                </pic:pic>
+              </a:graphicData>
+            </a:graphic>
+          </wp:inline>
+        </w:drawing>
+      </w:r>
+    </w:p>
+    <w:p>
+      <w:pPr>
+        <w:pStyle w:val="ListParagraph"/>
+        <w:numPr>
+          <w:ilvl w:val="0"/>
+          <w:numId w:val="10"/>
+        </w:numPr>
+        <w:spacing w:before="240"/>
+        <w:ind w:left="357" w:hanging="357"/>
+        <w:contextualSpacing w:val="0"/>
+        <w:rPr>
+          <w:rFonts w:cstheme="minorHAnsi"/>
+          <w:color w:val="000000"/>
+          <w:kern w:val="0"/>
+          <w:sz w:val="23"/>
+          <w:szCs w:val="23"/>
+        </w:rPr>
+      </w:pPr>
+      <w:r>
+        <w:rPr>
+          <w:rFonts w:cstheme="minorHAnsi"/>
+          <w:color w:val="000000"/>
+          <w:kern w:val="0"/>
+          <w:sz w:val="23"/>
+          <w:szCs w:val="23"/>
+        </w:rPr>
+        <w:lastRenderedPageBreak/>
+        <w:drawing>
+          <wp:inline distT="0" distB="0" distL="0" distR="0" wp14:anchorId="0D205C99" wp14:editId="6E795CA7">
+            <wp:extent cx="5731510" cy="4606925"/>
+            <wp:effectExtent l="0" t="0" r="2540" b="3175"/>
+            <wp:docPr id="645530582" name="Picture 1"/>
+            <wp:cNvGraphicFramePr>
+              <a:graphicFrameLocks xmlns:a="http://schemas.openxmlformats.org/drawingml/2006/main" noChangeAspect="1"/>
+            </wp:cNvGraphicFramePr>
+            <a:graphic xmlns:a="http://schemas.openxmlformats.org/drawingml/2006/main">
+              <a:graphicData uri="http://schemas.openxmlformats.org/drawingml/2006/picture">
+                <pic:pic xmlns:pic="http://schemas.openxmlformats.org/drawingml/2006/picture">
+                  <pic:nvPicPr>
+                    <pic:cNvPr id="645530582" name=""/>
+                    <pic:cNvPicPr/>
+                  </pic:nvPicPr>
+                  <pic:blipFill>
+                    <a:blip r:embed="rId15"/>
+                    <a:stretch>
+                      <a:fillRect/>
+                    </a:stretch>
+                  </pic:blipFill>
+                  <pic:spPr>
+                    <a:xfrm>
+                      <a:off x="0" y="0"/>
+                      <a:ext cx="5731510" cy="4606925"/>
+                    </a:xfrm>
+                    <a:prstGeom prst="rect">
+                      <a:avLst/>
+                    </a:prstGeom>
+                  </pic:spPr>
+                </pic:pic>
+              </a:graphicData>
+            </a:graphic>
+          </wp:inline>
+        </w:drawing>
+      </w:r>
+    </w:p>
+    <w:p>
+      <w:pPr>
+        <w:pStyle w:val="ListParagraph"/>
+        <w:numPr>
+          <w:ilvl w:val="0"/>
+          <w:numId w:val="10"/>
+        </w:numPr>
+        <w:spacing w:before="240"/>
+        <w:ind w:left="357" w:hanging="357"/>
+        <w:contextualSpacing w:val="0"/>
+        <w:rPr>
+          <w:rFonts w:cstheme="minorHAnsi"/>
+          <w:color w:val="000000"/>
+          <w:kern w:val="0"/>
+          <w:sz w:val="23"/>
+          <w:szCs w:val="23"/>
+        </w:rPr>
+      </w:pPr>
+      <w:r>
+        <w:rPr>
+          <w:rFonts w:cstheme="minorHAnsi"/>
+          <w:color w:val="000000"/>
+          <w:kern w:val="0"/>
+          <w:sz w:val="23"/>
+          <w:szCs w:val="23"/>
+        </w:rPr>
+        <w:t xml:space="preserve">Advantages: </w:t>
+      </w:r>
+      <w:r>
+        <w:rPr>
+          <w:rFonts w:cstheme="minorHAnsi"/>
+          <w:color w:val="000000"/>
+          <w:kern w:val="0"/>
+          <w:sz w:val="23"/>
+          <w:szCs w:val="23"/>
+        </w:rPr>
+        <w:t xml:space="preserve">1. </w:t>
+      </w:r>
+      <w:r>
+        <w:rPr>
+          <w:rFonts w:cstheme="minorHAnsi"/>
+          <w:color w:val="000000"/>
+          <w:kern w:val="0"/>
+          <w:sz w:val="23"/>
+          <w:szCs w:val="23"/>
+        </w:rPr>
+        <w:t>The foreach loop is more concise and can enhance the readability of</w:t>
+      </w:r>
+      <w:r>
+        <w:rPr>
+          <w:rFonts w:cstheme="minorHAnsi"/>
+          <w:color w:val="000000"/>
+          <w:kern w:val="0"/>
+          <w:sz w:val="23"/>
+          <w:szCs w:val="23"/>
+        </w:rPr>
+        <w:t xml:space="preserve"> the</w:t>
+      </w:r>
+      <w:r>
+        <w:rPr>
+          <w:rFonts w:cstheme="minorHAnsi"/>
+          <w:color w:val="000000"/>
+          <w:kern w:val="0"/>
+          <w:sz w:val="23"/>
+          <w:szCs w:val="23"/>
+        </w:rPr>
+        <w:t xml:space="preserve"> code</w:t>
+      </w:r>
+      <w:r>
+        <w:rPr>
+          <w:rFonts w:cstheme="minorHAnsi"/>
+          <w:color w:val="000000"/>
+          <w:kern w:val="0"/>
+          <w:sz w:val="23"/>
+          <w:szCs w:val="23"/>
+        </w:rPr>
+        <w:t xml:space="preserve">, </w:t>
+      </w:r>
+      <w:r>
+        <w:rPr>
+          <w:rFonts w:cstheme="minorHAnsi"/>
+          <w:color w:val="000000"/>
+          <w:kern w:val="0"/>
+          <w:sz w:val="23"/>
+          <w:szCs w:val="23"/>
+        </w:rPr>
+        <w:t>2. N</w:t>
+      </w:r>
+      <w:r>
+        <w:rPr>
+          <w:rFonts w:cstheme="minorHAnsi"/>
+          <w:color w:val="000000"/>
+          <w:kern w:val="0"/>
+          <w:sz w:val="23"/>
+          <w:szCs w:val="23"/>
+        </w:rPr>
+        <w:t>o</w:t>
+      </w:r>
+      <w:r>
+        <w:rPr>
+          <w:rFonts w:cstheme="minorHAnsi"/>
+          <w:color w:val="000000"/>
+          <w:kern w:val="0"/>
+          <w:sz w:val="23"/>
+          <w:szCs w:val="23"/>
+        </w:rPr>
+        <w:t xml:space="preserve"> need to manage indices explicitly, reducing the chance of off-by-one errors or other index-related mistakes</w:t>
+      </w:r>
+      <w:r>
+        <w:rPr>
+          <w:rFonts w:cstheme="minorHAnsi"/>
+          <w:color w:val="000000"/>
+          <w:kern w:val="0"/>
+          <w:sz w:val="23"/>
+          <w:szCs w:val="23"/>
+        </w:rPr>
+        <w:t xml:space="preserve">, </w:t>
+      </w:r>
+      <w:r>
+        <w:rPr>
+          <w:rFonts w:cstheme="minorHAnsi"/>
+          <w:color w:val="000000"/>
+          <w:kern w:val="0"/>
+          <w:sz w:val="23"/>
+          <w:szCs w:val="23"/>
+        </w:rPr>
+        <w:t>3.</w:t>
+      </w:r>
+      <w:r>
+        <w:rPr>
+          <w:rFonts w:cstheme="minorHAnsi"/>
+          <w:color w:val="000000"/>
+          <w:kern w:val="0"/>
+          <w:sz w:val="23"/>
+          <w:szCs w:val="23"/>
+        </w:rPr>
+        <w:t xml:space="preserve"> </w:t>
+      </w:r>
+      <w:r>
+        <w:rPr>
+          <w:rFonts w:cstheme="minorHAnsi"/>
+          <w:color w:val="000000"/>
+          <w:kern w:val="0"/>
+          <w:sz w:val="23"/>
+          <w:szCs w:val="23"/>
+        </w:rPr>
+        <w:t>L</w:t>
+      </w:r>
+      <w:r>
+        <w:rPr>
+          <w:rFonts w:cstheme="minorHAnsi"/>
+          <w:color w:val="000000"/>
+          <w:kern w:val="0"/>
+          <w:sz w:val="23"/>
+          <w:szCs w:val="23"/>
+        </w:rPr>
+        <w:t xml:space="preserve">ess likely to encounter </w:t>
+      </w:r>
+      <w:proofErr w:type="spellStart"/>
+      <w:r>
+        <w:rPr>
+          <w:rFonts w:cstheme="minorHAnsi"/>
+          <w:color w:val="000000"/>
+          <w:kern w:val="0"/>
+          <w:sz w:val="23"/>
+          <w:szCs w:val="23"/>
+        </w:rPr>
+        <w:t>ArrayIndexOutOfBoundsException</w:t>
+      </w:r>
+      <w:proofErr w:type="spellEnd"/>
+      <w:r>
+        <w:rPr>
+          <w:rFonts w:cstheme="minorHAnsi"/>
+          <w:color w:val="000000"/>
+          <w:kern w:val="0"/>
+          <w:sz w:val="23"/>
+          <w:szCs w:val="23"/>
+        </w:rPr>
+        <w:t xml:space="preserve"> errors</w:t>
+      </w:r>
+      <w:r>
+        <w:rPr>
+          <w:rFonts w:cstheme="minorHAnsi"/>
+          <w:color w:val="000000"/>
+          <w:kern w:val="0"/>
+          <w:sz w:val="23"/>
+          <w:szCs w:val="23"/>
+        </w:rPr>
+        <w:t xml:space="preserve"> because not directly accessing elements using indices.</w:t>
+      </w:r>
+    </w:p>
+    <w:p>
+      <w:pPr>
+        <w:pStyle w:val="ListParagraph"/>
         <w:spacing w:before="240"/>
         <w:ind w:left="357"/>
         <w:contextualSpacing w:val="0"/>
@@ -1756,9 +2221,8 @@
           <w:sz w:val="23"/>
           <w:szCs w:val="23"/>
         </w:rPr>
-        <w:t xml:space="preserve">Akan </w:t>
-      </w:r>
-      <w:proofErr w:type="spellStart"/>
+        <w:t xml:space="preserve">Disadvantages: </w:t>
+      </w:r>
       <w:r>
         <w:rPr>
           <w:rFonts w:cstheme="minorHAnsi"/>
@@ -1767,9 +2231,8 @@
           <w:sz w:val="23"/>
           <w:szCs w:val="23"/>
         </w:rPr>
-        <w:t>terjadi</w:t>
-      </w:r>
-      <w:proofErr w:type="spellEnd"/>
+        <w:t xml:space="preserve">1. </w:t>
+      </w:r>
       <w:r>
         <w:rPr>
           <w:rFonts w:cstheme="minorHAnsi"/>
@@ -1778,9 +2241,8 @@
           <w:sz w:val="23"/>
           <w:szCs w:val="23"/>
         </w:rPr>
-        <w:t xml:space="preserve"> error, </w:t>
-      </w:r>
-      <w:proofErr w:type="spellStart"/>
+        <w:t xml:space="preserve">The foreach loop doesn't provide direct access to the index of the current element, which can be a limitation in certain scenarios where </w:t>
+      </w:r>
       <w:r>
         <w:rPr>
           <w:rFonts w:cstheme="minorHAnsi"/>
@@ -1789,9 +2251,8 @@
           <w:sz w:val="23"/>
           <w:szCs w:val="23"/>
         </w:rPr>
-        <w:t>karena</w:t>
-      </w:r>
-      <w:proofErr w:type="spellEnd"/>
+        <w:t>we</w:t>
+      </w:r>
       <w:r>
         <w:rPr>
           <w:rFonts w:cstheme="minorHAnsi"/>
@@ -1800,9 +2261,8 @@
           <w:sz w:val="23"/>
           <w:szCs w:val="23"/>
         </w:rPr>
-        <w:t xml:space="preserve"> </w:t>
-      </w:r>
-      <w:proofErr w:type="spellStart"/>
+        <w:t xml:space="preserve"> need the index</w:t>
+      </w:r>
       <w:r>
         <w:rPr>
           <w:rFonts w:cstheme="minorHAnsi"/>
@@ -1811,9 +2271,8 @@
           <w:sz w:val="23"/>
           <w:szCs w:val="23"/>
         </w:rPr>
-        <w:t>ada</w:t>
-      </w:r>
-      <w:proofErr w:type="spellEnd"/>
+        <w:t xml:space="preserve">, 2. we </w:t>
+      </w:r>
       <w:r>
         <w:rPr>
           <w:rFonts w:cstheme="minorHAnsi"/>
@@ -1822,9 +2281,8 @@
           <w:sz w:val="23"/>
           <w:szCs w:val="23"/>
         </w:rPr>
-        <w:t xml:space="preserve"> </w:t>
-      </w:r>
-      <w:proofErr w:type="spellStart"/>
+        <w:t xml:space="preserve">cannot modify the elements of the collection or array being iterated over while using a foreach loop. This can be a limitation if </w:t>
+      </w:r>
       <w:r>
         <w:rPr>
           <w:rFonts w:cstheme="minorHAnsi"/>
@@ -1833,9 +2291,8 @@
           <w:sz w:val="23"/>
           <w:szCs w:val="23"/>
         </w:rPr>
-        <w:t>tanda</w:t>
-      </w:r>
-      <w:proofErr w:type="spellEnd"/>
+        <w:t>we</w:t>
+      </w:r>
       <w:r>
         <w:rPr>
           <w:rFonts w:cstheme="minorHAnsi"/>
@@ -1844,9 +2301,8 @@
           <w:sz w:val="23"/>
           <w:szCs w:val="23"/>
         </w:rPr>
-        <w:t xml:space="preserve"> ‘=’ yang </w:t>
-      </w:r>
-      <w:proofErr w:type="spellStart"/>
+        <w:t xml:space="preserve"> need to update elements during iteration</w:t>
+      </w:r>
       <w:r>
         <w:rPr>
           <w:rFonts w:cstheme="minorHAnsi"/>
@@ -1855,10 +2311,19 @@
           <w:sz w:val="23"/>
           <w:szCs w:val="23"/>
         </w:rPr>
-        <w:t>membuat</w:t>
-      </w:r>
-      <w:proofErr w:type="spellEnd"/>
-      <w:r>
+        <w:t>.</w:t>
+      </w:r>
+    </w:p>
+    <w:p>
+      <w:pPr>
+        <w:pStyle w:val="ListParagraph"/>
+        <w:numPr>
+          <w:ilvl w:val="0"/>
+          <w:numId w:val="10"/>
+        </w:numPr>
+        <w:spacing w:before="240"/>
+        <w:ind w:left="357" w:hanging="357"/>
+        <w:contextualSpacing w:val="0"/>
         <w:rPr>
           <w:rFonts w:cstheme="minorHAnsi"/>
           <w:color w:val="000000"/>
@@ -1866,9 +2331,7 @@
           <w:sz w:val="23"/>
           <w:szCs w:val="23"/>
         </w:rPr>
-        <w:t xml:space="preserve"> array </w:t>
-      </w:r>
-      <w:proofErr w:type="spellStart"/>
+      </w:pPr>
       <w:r>
         <w:rPr>
           <w:rFonts w:cstheme="minorHAnsi"/>
@@ -1877,9 +2340,8 @@
           <w:sz w:val="23"/>
           <w:szCs w:val="23"/>
         </w:rPr>
-        <w:t>tersebut</w:t>
-      </w:r>
-      <w:proofErr w:type="spellEnd"/>
+        <w:t>The maximum row index for the audience array is 3</w:t>
+      </w:r>
       <w:r>
         <w:rPr>
           <w:rFonts w:cstheme="minorHAnsi"/>
@@ -1888,9 +2350,8 @@
           <w:sz w:val="23"/>
           <w:szCs w:val="23"/>
         </w:rPr>
-        <w:t xml:space="preserve"> di </w:t>
-      </w:r>
-      <w:proofErr w:type="spellStart"/>
+        <w:t>, because it has</w:t>
+      </w:r>
       <w:r>
         <w:rPr>
           <w:rFonts w:cstheme="minorHAnsi"/>
@@ -1899,9 +2360,8 @@
           <w:sz w:val="23"/>
           <w:szCs w:val="23"/>
         </w:rPr>
-        <w:t>luar</w:t>
-      </w:r>
-      <w:proofErr w:type="spellEnd"/>
+        <w:t xml:space="preserve"> 4 rows (dimension 4x2), so the valid row indices are 0, 1, 2, and 3</w:t>
+      </w:r>
       <w:r>
         <w:rPr>
           <w:rFonts w:cstheme="minorHAnsi"/>
@@ -1910,8 +2370,107 @@
           <w:sz w:val="23"/>
           <w:szCs w:val="23"/>
         </w:rPr>
-        <w:t xml:space="preserve"> batas.</w:t>
-      </w:r>
+        <w:t>.</w:t>
+      </w:r>
+    </w:p>
+    <w:p>
+      <w:pPr>
+        <w:pStyle w:val="ListParagraph"/>
+        <w:numPr>
+          <w:ilvl w:val="0"/>
+          <w:numId w:val="10"/>
+        </w:numPr>
+        <w:spacing w:before="240"/>
+        <w:ind w:left="357" w:hanging="357"/>
+        <w:contextualSpacing w:val="0"/>
+        <w:rPr>
+          <w:rFonts w:cstheme="minorHAnsi"/>
+          <w:color w:val="000000"/>
+          <w:kern w:val="0"/>
+          <w:sz w:val="23"/>
+          <w:szCs w:val="23"/>
+        </w:rPr>
+      </w:pPr>
+      <w:r>
+        <w:rPr>
+          <w:rFonts w:cstheme="minorHAnsi"/>
+          <w:color w:val="000000"/>
+          <w:kern w:val="0"/>
+          <w:sz w:val="23"/>
+          <w:szCs w:val="23"/>
+        </w:rPr>
+        <w:t>T</w:t>
+      </w:r>
+      <w:r>
+        <w:rPr>
+          <w:rFonts w:cstheme="minorHAnsi"/>
+          <w:color w:val="000000"/>
+          <w:kern w:val="0"/>
+          <w:sz w:val="23"/>
+          <w:szCs w:val="23"/>
+        </w:rPr>
+        <w:t>he maximum column index for the audience array is 1</w:t>
+      </w:r>
+      <w:r>
+        <w:rPr>
+          <w:rFonts w:cstheme="minorHAnsi"/>
+          <w:color w:val="000000"/>
+          <w:kern w:val="0"/>
+          <w:sz w:val="23"/>
+          <w:szCs w:val="23"/>
+        </w:rPr>
+        <w:t>,</w:t>
+      </w:r>
+      <w:r>
+        <w:t xml:space="preserve"> </w:t>
+      </w:r>
+      <w:r>
+        <w:t xml:space="preserve">because </w:t>
+      </w:r>
+      <w:proofErr w:type="gramStart"/>
+      <w:r>
+        <w:t xml:space="preserve">the </w:t>
+      </w:r>
+      <w:r>
+        <w:rPr>
+          <w:rFonts w:cstheme="minorHAnsi"/>
+          <w:color w:val="000000"/>
+          <w:kern w:val="0"/>
+          <w:sz w:val="23"/>
+          <w:szCs w:val="23"/>
+        </w:rPr>
+        <w:t>each</w:t>
+      </w:r>
+      <w:proofErr w:type="gramEnd"/>
+      <w:r>
+        <w:rPr>
+          <w:rFonts w:cstheme="minorHAnsi"/>
+          <w:color w:val="000000"/>
+          <w:kern w:val="0"/>
+          <w:sz w:val="23"/>
+          <w:szCs w:val="23"/>
+        </w:rPr>
+        <w:t xml:space="preserve"> row has 2 columns (dimension 4x2), so the valid column indices are 0 and 1.</w:t>
+      </w:r>
+    </w:p>
+    <w:p>
+      <w:pPr>
+        <w:pStyle w:val="ListParagraph"/>
+        <w:numPr>
+          <w:ilvl w:val="0"/>
+          <w:numId w:val="10"/>
+        </w:numPr>
+        <w:spacing w:before="240"/>
+        <w:ind w:left="357" w:hanging="357"/>
+        <w:contextualSpacing w:val="0"/>
+        <w:rPr>
+          <w:rFonts w:cstheme="minorHAnsi"/>
+          <w:color w:val="000000"/>
+          <w:kern w:val="0"/>
+          <w:sz w:val="23"/>
+          <w:szCs w:val="23"/>
+        </w:rPr>
+      </w:pPr>
     </w:p>
     <w:p>
       <w:pPr>
@@ -1993,6 +2552,7 @@
           <w:sz w:val="23"/>
           <w:szCs w:val="23"/>
         </w:rPr>
+        <w:lastRenderedPageBreak/>
         <w:t xml:space="preserve">Ubah statement pada </w:t>
       </w:r>
       <w:proofErr w:type="spellStart"/>
@@ -2108,7 +2668,6 @@
           <w:sz w:val="23"/>
           <w:szCs w:val="23"/>
         </w:rPr>
-        <w:lastRenderedPageBreak/>
         <w:drawing>
           <wp:inline distT="0" distB="0" distL="0" distR="0" wp14:anchorId="23E09D36" wp14:editId="7AFBF5BC">
             <wp:extent cx="4102311" cy="698536"/>
@@ -2125,7 +2684,7 @@
                     <pic:cNvPicPr/>
                   </pic:nvPicPr>
                   <pic:blipFill>
-                    <a:blip r:embed="rId14"/>
+                    <a:blip r:embed="rId16"/>
                     <a:stretch>
                       <a:fillRect/>
                     </a:stretch>
@@ -2353,7 +2912,7 @@
                     <pic:cNvPicPr/>
                   </pic:nvPicPr>
                   <pic:blipFill>
-                    <a:blip r:embed="rId15"/>
+                    <a:blip r:embed="rId17"/>
                     <a:stretch>
                       <a:fillRect/>
                     </a:stretch>
@@ -2691,7 +3250,7 @@
                     <pic:cNvPicPr/>
                   </pic:nvPicPr>
                   <pic:blipFill>
-                    <a:blip r:embed="rId16"/>
+                    <a:blip r:embed="rId18"/>
                     <a:stretch>
                       <a:fillRect/>
                     </a:stretch>
@@ -3058,7 +3617,7 @@
                     <pic:cNvPicPr/>
                   </pic:nvPicPr>
                   <pic:blipFill>
-                    <a:blip r:embed="rId17"/>
+                    <a:blip r:embed="rId19"/>
                     <a:stretch>
                       <a:fillRect/>
                     </a:stretch>
@@ -3279,6 +3838,7 @@
         <w:t xml:space="preserve"> </w:t>
       </w:r>
       <w:proofErr w:type="spellStart"/>
+      <w:proofErr w:type="gramStart"/>
       <w:r>
         <w:rPr>
           <w:sz w:val="23"/>
@@ -3287,6 +3847,7 @@
         <w:t>nilaiakhir.length</w:t>
       </w:r>
       <w:proofErr w:type="spellEnd"/>
+      <w:proofErr w:type="gramEnd"/>
       <w:r>
         <w:rPr>
           <w:sz w:val="23"/>
@@ -3643,6 +4204,7 @@
           <w:sz w:val="23"/>
           <w:szCs w:val="23"/>
         </w:rPr>
+        <w:lastRenderedPageBreak/>
         <w:t xml:space="preserve">Program </w:t>
       </w:r>
       <w:proofErr w:type="spellStart"/>
@@ -3743,7 +4305,6 @@
         <w:rPr>
           <w:noProof/>
         </w:rPr>
-        <w:lastRenderedPageBreak/>
         <w:drawing>
           <wp:inline distT="0" distB="0" distL="0" distR="0" wp14:anchorId="4FECE008" wp14:editId="0475FA12">
             <wp:extent cx="5326912" cy="3790099"/>
@@ -3762,7 +4323,7 @@
                     </pic:cNvPicPr>
                   </pic:nvPicPr>
                   <pic:blipFill>
-                    <a:blip r:embed="rId18">
+                    <a:blip r:embed="rId20">
                       <a:extLst>
                         <a:ext uri="{28A0092B-C50C-407E-A947-70E740481C1C}">
                           <a14:useLocalDpi xmlns:a14="http://schemas.microsoft.com/office/drawing/2010/main" val="0"/>
@@ -3826,7 +4387,7 @@
                     </pic:cNvPicPr>
                   </pic:nvPicPr>
                   <pic:blipFill>
-                    <a:blip r:embed="rId19">
+                    <a:blip r:embed="rId21">
                       <a:extLst>
                         <a:ext uri="{28A0092B-C50C-407E-A947-70E740481C1C}">
                           <a14:useLocalDpi xmlns:a14="http://schemas.microsoft.com/office/drawing/2010/main" val="0"/>
@@ -3924,7 +4485,6 @@
           <w:sz w:val="23"/>
           <w:szCs w:val="23"/>
         </w:rPr>
-        <w:lastRenderedPageBreak/>
         <w:t>Modifikasi</w:t>
       </w:r>
       <w:proofErr w:type="spellEnd"/>
@@ -4447,7 +5007,7 @@
                     <pic:cNvPicPr/>
                   </pic:nvPicPr>
                   <pic:blipFill>
-                    <a:blip r:embed="rId20"/>
+                    <a:blip r:embed="rId22"/>
                     <a:stretch>
                       <a:fillRect/>
                     </a:stretch>
@@ -4617,7 +5177,7 @@
                     <pic:cNvPicPr/>
                   </pic:nvPicPr>
                   <pic:blipFill>
-                    <a:blip r:embed="rId21"/>
+                    <a:blip r:embed="rId23"/>
                     <a:stretch>
                       <a:fillRect/>
                     </a:stretch>
@@ -4671,7 +5231,7 @@
                     <pic:cNvPicPr/>
                   </pic:nvPicPr>
                   <pic:blipFill rotWithShape="1">
-                    <a:blip r:embed="rId22"/>
+                    <a:blip r:embed="rId24"/>
                     <a:srcRect t="1927" b="1"/>
                     <a:stretch/>
                   </pic:blipFill>
@@ -4734,7 +5294,7 @@
                     <pic:cNvPicPr/>
                   </pic:nvPicPr>
                   <pic:blipFill>
-                    <a:blip r:embed="rId23"/>
+                    <a:blip r:embed="rId25"/>
                     <a:stretch>
                       <a:fillRect/>
                     </a:stretch>
@@ -4787,7 +5347,7 @@
                     <pic:cNvPicPr/>
                   </pic:nvPicPr>
                   <pic:blipFill>
-                    <a:blip r:embed="rId24"/>
+                    <a:blip r:embed="rId26"/>
                     <a:stretch>
                       <a:fillRect/>
                     </a:stretch>
@@ -5129,7 +5689,7 @@
                     <pic:cNvPicPr/>
                   </pic:nvPicPr>
                   <pic:blipFill>
-                    <a:blip r:embed="rId25"/>
+                    <a:blip r:embed="rId27"/>
                     <a:stretch>
                       <a:fillRect/>
                     </a:stretch>
@@ -5949,7 +6509,7 @@
                     <pic:cNvPicPr/>
                   </pic:nvPicPr>
                   <pic:blipFill>
-                    <a:blip r:embed="rId26"/>
+                    <a:blip r:embed="rId28"/>
                     <a:stretch>
                       <a:fillRect/>
                     </a:stretch>
@@ -6011,7 +6571,7 @@
                     <pic:cNvPicPr/>
                   </pic:nvPicPr>
                   <pic:blipFill rotWithShape="1">
-                    <a:blip r:embed="rId27"/>
+                    <a:blip r:embed="rId29"/>
                     <a:srcRect t="3312" r="3170"/>
                     <a:stretch/>
                   </pic:blipFill>
@@ -6066,7 +6626,7 @@
                     <pic:cNvPicPr/>
                   </pic:nvPicPr>
                   <pic:blipFill rotWithShape="1">
-                    <a:blip r:embed="rId28"/>
+                    <a:blip r:embed="rId30"/>
                     <a:srcRect t="2497"/>
                     <a:stretch/>
                   </pic:blipFill>
@@ -7536,7 +8096,7 @@
   <w:abstractNum w:abstractNumId="18" w15:restartNumberingAfterBreak="0">
     <w:nsid w:val="456C045B"/>
     <w:multiLevelType w:val="hybridMultilevel"/>
-    <w:tmpl w:val="7E364350"/>
+    <w:tmpl w:val="275C4FC6"/>
     <w:lvl w:ilvl="0" w:tplc="61EADA2A">
       <w:start w:val="1"/>
       <w:numFmt w:val="decimal"/>

</xml_diff>